<commit_message>
Atualiza template do termo (checks CK_*)
</commit_message>
<xml_diff>
--- a/assets/template_termo_retirada.docx
+++ b/assets/template_termo_retirada.docx
@@ -1452,6 +1452,162 @@
                 <w:sz w:val="24"/>
               </w:rPr>
               <mc:AlternateContent>
+                <mc:Choice Requires="wps">
+                  <w:drawing>
+                    <wp:anchor distT="0" distB="0" distL="114300" distR="114300" simplePos="0" relativeHeight="487521280" behindDoc="0" locked="0" layoutInCell="1" allowOverlap="1" wp14:anchorId="224BB179" wp14:editId="2B6AFC0F">
+                      <wp:simplePos x="0" y="0"/>
+                      <wp:positionH relativeFrom="column">
+                        <wp:posOffset>3310890</wp:posOffset>
+                      </wp:positionH>
+                      <wp:positionV relativeFrom="paragraph">
+                        <wp:posOffset>33972</wp:posOffset>
+                      </wp:positionV>
+                      <wp:extent cx="209550" cy="134938"/>
+                      <wp:effectExtent l="0" t="0" r="19050" b="17780"/>
+                      <wp:wrapNone/>
+                      <wp:docPr id="1369845121" name="Retângulo 7"/>
+                      <wp:cNvGraphicFramePr/>
+                      <a:graphic xmlns:a="http://schemas.openxmlformats.org/drawingml/2006/main">
+                        <a:graphicData uri="http://schemas.microsoft.com/office/word/2010/wordprocessingShape">
+                          <wps:wsp>
+                            <wps:cNvSpPr/>
+                            <wps:spPr>
+                              <a:xfrm>
+                                <a:off x="0" y="0"/>
+                                <a:ext cx="209550" cy="134938"/>
+                              </a:xfrm>
+                              <a:prstGeom prst="rect">
+                                <a:avLst/>
+                              </a:prstGeom>
+                              <a:solidFill>
+                                <a:schemeClr val="bg1"/>
+                              </a:solidFill>
+                              <a:ln>
+                                <a:solidFill>
+                                  <a:schemeClr val="bg1"/>
+                                </a:solidFill>
+                              </a:ln>
+                            </wps:spPr>
+                            <wps:style>
+                              <a:lnRef idx="2">
+                                <a:schemeClr val="accent1">
+                                  <a:shade val="15000"/>
+                                </a:schemeClr>
+                              </a:lnRef>
+                              <a:fillRef idx="1">
+                                <a:schemeClr val="accent1"/>
+                              </a:fillRef>
+                              <a:effectRef idx="0">
+                                <a:schemeClr val="accent1"/>
+                              </a:effectRef>
+                              <a:fontRef idx="minor">
+                                <a:schemeClr val="lt1"/>
+                              </a:fontRef>
+                            </wps:style>
+                            <wps:bodyPr rot="0" spcFirstLastPara="0" vertOverflow="overflow" horzOverflow="overflow" vert="horz" wrap="square" lIns="91440" tIns="45720" rIns="91440" bIns="45720" numCol="1" spcCol="0" rtlCol="0" fromWordArt="0" anchor="ctr" anchorCtr="0" forceAA="0" compatLnSpc="1">
+                              <a:prstTxWarp prst="textNoShape">
+                                <a:avLst/>
+                              </a:prstTxWarp>
+                              <a:noAutofit/>
+                            </wps:bodyPr>
+                          </wps:wsp>
+                        </a:graphicData>
+                      </a:graphic>
+                    </wp:anchor>
+                  </w:drawing>
+                </mc:Choice>
+                <mc:Fallback>
+                  <w:pict>
+                    <v:rect w14:anchorId="1E3F2DDA" id="Retângulo 7" o:spid="_x0000_s1026" style="position:absolute;margin-left:260.7pt;margin-top:2.65pt;width:16.5pt;height:10.65pt;z-index:487521280;visibility:visible;mso-wrap-style:square;mso-wrap-distance-left:9pt;mso-wrap-distance-top:0;mso-wrap-distance-right:9pt;mso-wrap-distance-bottom:0;mso-position-horizontal:absolute;mso-position-horizontal-relative:text;mso-position-vertical:absolute;mso-position-vertical-relative:text;v-text-anchor:middle" o:gfxdata="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" fillcolor="white [3212]" strokecolor="white [3212]" strokeweight="2pt"/>
+                  </w:pict>
+                </mc:Fallback>
+              </mc:AlternateContent>
+            </w:r>
+            <w:r>
+              <w:rPr>
+                <w:b/>
+                <w:noProof/>
+                <w:sz w:val="24"/>
+              </w:rPr>
+              <mc:AlternateContent>
+                <mc:Choice Requires="wps">
+                  <w:drawing>
+                    <wp:anchor distT="0" distB="0" distL="114300" distR="114300" simplePos="0" relativeHeight="487517184" behindDoc="0" locked="0" layoutInCell="1" allowOverlap="1" wp14:anchorId="770ECE34" wp14:editId="7D437C0A">
+                      <wp:simplePos x="0" y="0"/>
+                      <wp:positionH relativeFrom="column">
+                        <wp:posOffset>172720</wp:posOffset>
+                      </wp:positionH>
+                      <wp:positionV relativeFrom="paragraph">
+                        <wp:posOffset>23812</wp:posOffset>
+                      </wp:positionV>
+                      <wp:extent cx="209550" cy="134938"/>
+                      <wp:effectExtent l="0" t="0" r="19050" b="17780"/>
+                      <wp:wrapNone/>
+                      <wp:docPr id="1008119386" name="Retângulo 7"/>
+                      <wp:cNvGraphicFramePr/>
+                      <a:graphic xmlns:a="http://schemas.openxmlformats.org/drawingml/2006/main">
+                        <a:graphicData uri="http://schemas.microsoft.com/office/word/2010/wordprocessingShape">
+                          <wps:wsp>
+                            <wps:cNvSpPr/>
+                            <wps:spPr>
+                              <a:xfrm>
+                                <a:off x="0" y="0"/>
+                                <a:ext cx="209550" cy="134938"/>
+                              </a:xfrm>
+                              <a:prstGeom prst="rect">
+                                <a:avLst/>
+                              </a:prstGeom>
+                              <a:solidFill>
+                                <a:schemeClr val="bg1"/>
+                              </a:solidFill>
+                              <a:ln>
+                                <a:solidFill>
+                                  <a:schemeClr val="bg1"/>
+                                </a:solidFill>
+                              </a:ln>
+                            </wps:spPr>
+                            <wps:style>
+                              <a:lnRef idx="2">
+                                <a:schemeClr val="accent1">
+                                  <a:shade val="15000"/>
+                                </a:schemeClr>
+                              </a:lnRef>
+                              <a:fillRef idx="1">
+                                <a:schemeClr val="accent1"/>
+                              </a:fillRef>
+                              <a:effectRef idx="0">
+                                <a:schemeClr val="accent1"/>
+                              </a:effectRef>
+                              <a:fontRef idx="minor">
+                                <a:schemeClr val="lt1"/>
+                              </a:fontRef>
+                            </wps:style>
+                            <wps:bodyPr rot="0" spcFirstLastPara="0" vertOverflow="overflow" horzOverflow="overflow" vert="horz" wrap="square" lIns="91440" tIns="45720" rIns="91440" bIns="45720" numCol="1" spcCol="0" rtlCol="0" fromWordArt="0" anchor="ctr" anchorCtr="0" forceAA="0" compatLnSpc="1">
+                              <a:prstTxWarp prst="textNoShape">
+                                <a:avLst/>
+                              </a:prstTxWarp>
+                              <a:noAutofit/>
+                            </wps:bodyPr>
+                          </wps:wsp>
+                        </a:graphicData>
+                      </a:graphic>
+                    </wp:anchor>
+                  </w:drawing>
+                </mc:Choice>
+                <mc:Fallback>
+                  <w:pict>
+                    <v:rect w14:anchorId="197BAD88" id="Retângulo 7" o:spid="_x0000_s1026" style="position:absolute;margin-left:13.6pt;margin-top:1.85pt;width:16.5pt;height:10.65pt;z-index:487517184;visibility:visible;mso-wrap-style:square;mso-wrap-distance-left:9pt;mso-wrap-distance-top:0;mso-wrap-distance-right:9pt;mso-wrap-distance-bottom:0;mso-position-horizontal:absolute;mso-position-horizontal-relative:text;mso-position-vertical:absolute;mso-position-vertical-relative:text;v-text-anchor:middle" o:gfxdata="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" fillcolor="white [3212]" strokecolor="white [3212]" strokeweight="2pt"/>
+                  </w:pict>
+                </mc:Fallback>
+              </mc:AlternateContent>
+            </w:r>
+            <w:r>
+              <w:rPr>
+                <w:b/>
+                <w:noProof/>
+                <w:sz w:val="24"/>
+              </w:rPr>
+              <mc:AlternateContent>
                 <mc:Choice Requires="wpg">
                   <w:drawing>
                     <wp:anchor distT="0" distB="0" distL="0" distR="0" simplePos="0" relativeHeight="487514112" behindDoc="1" locked="0" layoutInCell="1" allowOverlap="1" wp14:anchorId="2AE3F972" wp14:editId="06E5489C">
@@ -1658,6 +1814,13 @@
                 <w:b/>
                 <w:sz w:val="24"/>
               </w:rPr>
+              <w:t>{{ CK_CPU }}</w:t>
+            </w:r>
+            <w:r>
+              <w:rPr>
+                <w:b/>
+                <w:sz w:val="24"/>
+              </w:rPr>
               <w:t>Computador</w:t>
             </w:r>
             <w:r>
@@ -1682,6 +1845,13 @@
                 <w:sz w:val="24"/>
               </w:rPr>
               <w:tab/>
+            </w:r>
+            <w:r>
+              <w:rPr>
+                <w:b/>
+                <w:sz w:val="24"/>
+              </w:rPr>
+              <w:t>{{ CK_NOT }}</w:t>
             </w:r>
             <w:r>
               <w:rPr>
@@ -1720,6 +1890,165 @@
                 <w:sz w:val="24"/>
               </w:rPr>
             </w:pPr>
+            <w:r>
+              <w:rPr>
+                <w:b/>
+                <w:noProof/>
+                <w:sz w:val="24"/>
+              </w:rPr>
+              <mc:AlternateContent>
+                <mc:Choice Requires="wps">
+                  <w:drawing>
+                    <wp:anchor distT="0" distB="0" distL="114300" distR="114300" simplePos="0" relativeHeight="487527424" behindDoc="0" locked="0" layoutInCell="1" allowOverlap="1" wp14:anchorId="6F3F4528" wp14:editId="7FDB1BAA">
+                      <wp:simplePos x="0" y="0"/>
+                      <wp:positionH relativeFrom="column">
+                        <wp:posOffset>3298190</wp:posOffset>
+                      </wp:positionH>
+                      <wp:positionV relativeFrom="paragraph">
+                        <wp:posOffset>3810</wp:posOffset>
+                      </wp:positionV>
+                      <wp:extent cx="209550" cy="266700"/>
+                      <wp:effectExtent l="0" t="0" r="19050" b="19050"/>
+                      <wp:wrapNone/>
+                      <wp:docPr id="2074736275" name="Retângulo 7"/>
+                      <wp:cNvGraphicFramePr/>
+                      <a:graphic xmlns:a="http://schemas.openxmlformats.org/drawingml/2006/main">
+                        <a:graphicData uri="http://schemas.microsoft.com/office/word/2010/wordprocessingShape">
+                          <wps:wsp>
+                            <wps:cNvSpPr/>
+                            <wps:spPr>
+                              <a:xfrm>
+                                <a:off x="0" y="0"/>
+                                <a:ext cx="209550" cy="266700"/>
+                              </a:xfrm>
+                              <a:prstGeom prst="rect">
+                                <a:avLst/>
+                              </a:prstGeom>
+                              <a:solidFill>
+                                <a:schemeClr val="bg1"/>
+                              </a:solidFill>
+                              <a:ln>
+                                <a:solidFill>
+                                  <a:schemeClr val="bg1"/>
+                                </a:solidFill>
+                              </a:ln>
+                            </wps:spPr>
+                            <wps:style>
+                              <a:lnRef idx="2">
+                                <a:schemeClr val="accent1">
+                                  <a:shade val="15000"/>
+                                </a:schemeClr>
+                              </a:lnRef>
+                              <a:fillRef idx="1">
+                                <a:schemeClr val="accent1"/>
+                              </a:fillRef>
+                              <a:effectRef idx="0">
+                                <a:schemeClr val="accent1"/>
+                              </a:effectRef>
+                              <a:fontRef idx="minor">
+                                <a:schemeClr val="lt1"/>
+                              </a:fontRef>
+                            </wps:style>
+                            <wps:bodyPr rot="0" spcFirstLastPara="0" vertOverflow="overflow" horzOverflow="overflow" vert="horz" wrap="square" lIns="91440" tIns="45720" rIns="91440" bIns="45720" numCol="1" spcCol="0" rtlCol="0" fromWordArt="0" anchor="ctr" anchorCtr="0" forceAA="0" compatLnSpc="1">
+                              <a:prstTxWarp prst="textNoShape">
+                                <a:avLst/>
+                              </a:prstTxWarp>
+                              <a:noAutofit/>
+                            </wps:bodyPr>
+                          </wps:wsp>
+                        </a:graphicData>
+                      </a:graphic>
+                      <wp14:sizeRelV relativeFrom="margin">
+                        <wp14:pctHeight>0</wp14:pctHeight>
+                      </wp14:sizeRelV>
+                    </wp:anchor>
+                  </w:drawing>
+                </mc:Choice>
+                <mc:Fallback>
+                  <w:pict>
+                    <v:rect w14:anchorId="1E153CFC" id="Retângulo 7" o:spid="_x0000_s1026" style="position:absolute;margin-left:259.7pt;margin-top:.3pt;width:16.5pt;height:21pt;z-index:487527424;visibility:visible;mso-wrap-style:square;mso-height-percent:0;mso-wrap-distance-left:9pt;mso-wrap-distance-top:0;mso-wrap-distance-right:9pt;mso-wrap-distance-bottom:0;mso-position-horizontal:absolute;mso-position-horizontal-relative:text;mso-position-vertical:absolute;mso-position-vertical-relative:text;mso-height-percent:0;mso-height-relative:margin;v-text-anchor:middle" o:gfxdata="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" fillcolor="white [3212]" strokecolor="white [3212]" strokeweight="2pt"/>
+                  </w:pict>
+                </mc:Fallback>
+              </mc:AlternateContent>
+            </w:r>
+            <w:r>
+              <w:rPr>
+                <w:b/>
+                <w:noProof/>
+                <w:sz w:val="24"/>
+              </w:rPr>
+              <mc:AlternateContent>
+                <mc:Choice Requires="wps">
+                  <w:drawing>
+                    <wp:anchor distT="0" distB="0" distL="114300" distR="114300" simplePos="0" relativeHeight="487519232" behindDoc="0" locked="0" layoutInCell="1" allowOverlap="1" wp14:anchorId="07DE2973" wp14:editId="0BC2F710">
+                      <wp:simplePos x="0" y="0"/>
+                      <wp:positionH relativeFrom="column">
+                        <wp:posOffset>199390</wp:posOffset>
+                      </wp:positionH>
+                      <wp:positionV relativeFrom="paragraph">
+                        <wp:posOffset>3810</wp:posOffset>
+                      </wp:positionV>
+                      <wp:extent cx="209550" cy="134938"/>
+                      <wp:effectExtent l="0" t="0" r="19050" b="17780"/>
+                      <wp:wrapNone/>
+                      <wp:docPr id="1941016387" name="Retângulo 7"/>
+                      <wp:cNvGraphicFramePr/>
+                      <a:graphic xmlns:a="http://schemas.openxmlformats.org/drawingml/2006/main">
+                        <a:graphicData uri="http://schemas.microsoft.com/office/word/2010/wordprocessingShape">
+                          <wps:wsp>
+                            <wps:cNvSpPr/>
+                            <wps:spPr>
+                              <a:xfrm>
+                                <a:off x="0" y="0"/>
+                                <a:ext cx="209550" cy="134938"/>
+                              </a:xfrm>
+                              <a:prstGeom prst="rect">
+                                <a:avLst/>
+                              </a:prstGeom>
+                              <a:solidFill>
+                                <a:schemeClr val="bg1"/>
+                              </a:solidFill>
+                              <a:ln>
+                                <a:solidFill>
+                                  <a:schemeClr val="bg1"/>
+                                </a:solidFill>
+                              </a:ln>
+                            </wps:spPr>
+                            <wps:style>
+                              <a:lnRef idx="2">
+                                <a:schemeClr val="accent1">
+                                  <a:shade val="15000"/>
+                                </a:schemeClr>
+                              </a:lnRef>
+                              <a:fillRef idx="1">
+                                <a:schemeClr val="accent1"/>
+                              </a:fillRef>
+                              <a:effectRef idx="0">
+                                <a:schemeClr val="accent1"/>
+                              </a:effectRef>
+                              <a:fontRef idx="minor">
+                                <a:schemeClr val="lt1"/>
+                              </a:fontRef>
+                            </wps:style>
+                            <wps:bodyPr rot="0" spcFirstLastPara="0" vertOverflow="overflow" horzOverflow="overflow" vert="horz" wrap="square" lIns="91440" tIns="45720" rIns="91440" bIns="45720" numCol="1" spcCol="0" rtlCol="0" fromWordArt="0" anchor="ctr" anchorCtr="0" forceAA="0" compatLnSpc="1">
+                              <a:prstTxWarp prst="textNoShape">
+                                <a:avLst/>
+                              </a:prstTxWarp>
+                              <a:noAutofit/>
+                            </wps:bodyPr>
+                          </wps:wsp>
+                        </a:graphicData>
+                      </a:graphic>
+                    </wp:anchor>
+                  </w:drawing>
+                </mc:Choice>
+                <mc:Fallback>
+                  <w:pict>
+                    <v:rect w14:anchorId="40877409" id="Retângulo 7" o:spid="_x0000_s1026" style="position:absolute;margin-left:15.7pt;margin-top:.3pt;width:16.5pt;height:10.65pt;z-index:487519232;visibility:visible;mso-wrap-style:square;mso-wrap-distance-left:9pt;mso-wrap-distance-top:0;mso-wrap-distance-right:9pt;mso-wrap-distance-bottom:0;mso-position-horizontal:absolute;mso-position-horizontal-relative:text;mso-position-vertical:absolute;mso-position-vertical-relative:text;v-text-anchor:middle" o:gfxdata="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" fillcolor="white [3212]" strokecolor="white [3212]" strokeweight="2pt"/>
+                  </w:pict>
+                </mc:Fallback>
+              </mc:AlternateContent>
+            </w:r>
             <w:r>
               <w:rPr>
                 <w:b/>
@@ -1934,6 +2263,14 @@
                 <w:spacing w:val="-2"/>
                 <w:sz w:val="24"/>
               </w:rPr>
+              <w:t>{{ CK_MON }}</w:t>
+            </w:r>
+            <w:r>
+              <w:rPr>
+                <w:b/>
+                <w:spacing w:val="-2"/>
+                <w:sz w:val="24"/>
+              </w:rPr>
               <w:t>Monitor</w:t>
             </w:r>
             <w:r>
@@ -1942,6 +2279,13 @@
                 <w:sz w:val="24"/>
               </w:rPr>
               <w:tab/>
+            </w:r>
+            <w:r>
+              <w:rPr>
+                <w:b/>
+                <w:sz w:val="24"/>
+              </w:rPr>
+              <w:t>{{ CK_IMP }}</w:t>
             </w:r>
             <w:r>
               <w:rPr>
@@ -2091,7 +2435,7 @@
               <mc:AlternateContent>
                 <mc:Choice Requires="wpg">
                   <w:drawing>
-                    <wp:anchor distT="0" distB="0" distL="0" distR="0" simplePos="0" relativeHeight="487510016" behindDoc="1" locked="0" layoutInCell="1" allowOverlap="1" wp14:anchorId="15B5E024" wp14:editId="7D648477">
+                    <wp:anchor distT="0" distB="0" distL="0" distR="0" simplePos="0" relativeHeight="487510016" behindDoc="1" locked="0" layoutInCell="1" allowOverlap="1" wp14:anchorId="15B5E024" wp14:editId="073018C4">
                       <wp:simplePos x="0" y="0"/>
                       <wp:positionH relativeFrom="column">
                         <wp:posOffset>933196</wp:posOffset>
@@ -2167,7 +2511,7 @@
                 </mc:Choice>
                 <mc:Fallback>
                   <w:pict>
-                    <v:group w14:anchorId="4E189B62" id="Group 28" o:spid="_x0000_s1026" style="position:absolute;margin-left:73.5pt;margin-top:33.8pt;width:342pt;height:.8pt;z-index:-15806464;mso-wrap-distance-left:0;mso-wrap-distance-right:0" coordsize="43434,101" o:gfxdata="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">
+                    <v:group w14:anchorId="14297B4A" id="Group 28" o:spid="_x0000_s1026" style="position:absolute;margin-left:73.5pt;margin-top:33.8pt;width:342pt;height:.8pt;z-index:-15806464;mso-wrap-distance-left:0;mso-wrap-distance-right:0" coordsize="43434,101" o:gfxdata="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">
                       <v:shape id="Graphic 29" o:spid="_x0000_s1027" style="position:absolute;top:48;width:43434;height:12;visibility:visible;mso-wrap-style:square;v-text-anchor:top" coordsize="4343400,1270" o:gfxdata="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" path="m,l4343400,e" filled="f" strokeweight=".26669mm">
                         <v:path arrowok="t"/>
                       </v:shape>
@@ -2298,6 +2642,90 @@
                 <w:sz w:val="24"/>
               </w:rPr>
             </w:pPr>
+            <w:r>
+              <w:rPr>
+                <w:b/>
+                <w:noProof/>
+                <w:sz w:val="24"/>
+              </w:rPr>
+              <mc:AlternateContent>
+                <mc:Choice Requires="wps">
+                  <w:drawing>
+                    <wp:anchor distT="0" distB="0" distL="114300" distR="114300" simplePos="0" relativeHeight="487525376" behindDoc="0" locked="0" layoutInCell="1" allowOverlap="1" wp14:anchorId="74E603B3" wp14:editId="76291091">
+                      <wp:simplePos x="0" y="0"/>
+                      <wp:positionH relativeFrom="column">
+                        <wp:posOffset>756920</wp:posOffset>
+                      </wp:positionH>
+                      <wp:positionV relativeFrom="paragraph">
+                        <wp:posOffset>135890</wp:posOffset>
+                      </wp:positionV>
+                      <wp:extent cx="4622800" cy="609600"/>
+                      <wp:effectExtent l="0" t="0" r="25400" b="19050"/>
+                      <wp:wrapNone/>
+                      <wp:docPr id="713094179" name="Retângulo 7"/>
+                      <wp:cNvGraphicFramePr/>
+                      <a:graphic xmlns:a="http://schemas.openxmlformats.org/drawingml/2006/main">
+                        <a:graphicData uri="http://schemas.microsoft.com/office/word/2010/wordprocessingShape">
+                          <wps:wsp>
+                            <wps:cNvSpPr/>
+                            <wps:spPr>
+                              <a:xfrm>
+                                <a:off x="0" y="0"/>
+                                <a:ext cx="4622800" cy="609600"/>
+                              </a:xfrm>
+                              <a:prstGeom prst="rect">
+                                <a:avLst/>
+                              </a:prstGeom>
+                              <a:solidFill>
+                                <a:schemeClr val="bg1"/>
+                              </a:solidFill>
+                              <a:ln>
+                                <a:solidFill>
+                                  <a:schemeClr val="bg1"/>
+                                </a:solidFill>
+                              </a:ln>
+                            </wps:spPr>
+                            <wps:style>
+                              <a:lnRef idx="2">
+                                <a:schemeClr val="accent1">
+                                  <a:shade val="15000"/>
+                                </a:schemeClr>
+                              </a:lnRef>
+                              <a:fillRef idx="1">
+                                <a:schemeClr val="accent1"/>
+                              </a:fillRef>
+                              <a:effectRef idx="0">
+                                <a:schemeClr val="accent1"/>
+                              </a:effectRef>
+                              <a:fontRef idx="minor">
+                                <a:schemeClr val="lt1"/>
+                              </a:fontRef>
+                            </wps:style>
+                            <wps:bodyPr rot="0" spcFirstLastPara="0" vertOverflow="overflow" horzOverflow="overflow" vert="horz" wrap="square" lIns="91440" tIns="45720" rIns="91440" bIns="45720" numCol="1" spcCol="0" rtlCol="0" fromWordArt="0" anchor="ctr" anchorCtr="0" forceAA="0" compatLnSpc="1">
+                              <a:prstTxWarp prst="textNoShape">
+                                <a:avLst/>
+                              </a:prstTxWarp>
+                              <a:noAutofit/>
+                            </wps:bodyPr>
+                          </wps:wsp>
+                        </a:graphicData>
+                      </a:graphic>
+                      <wp14:sizeRelH relativeFrom="margin">
+                        <wp14:pctWidth>0</wp14:pctWidth>
+                      </wp14:sizeRelH>
+                      <wp14:sizeRelV relativeFrom="margin">
+                        <wp14:pctHeight>0</wp14:pctHeight>
+                      </wp14:sizeRelV>
+                    </wp:anchor>
+                  </w:drawing>
+                </mc:Choice>
+                <mc:Fallback>
+                  <w:pict>
+                    <v:rect w14:anchorId="46CA667D" id="Retângulo 7" o:spid="_x0000_s1026" style="position:absolute;margin-left:59.6pt;margin-top:10.7pt;width:364pt;height:48pt;z-index:487525376;visibility:visible;mso-wrap-style:square;mso-width-percent:0;mso-height-percent:0;mso-wrap-distance-left:9pt;mso-wrap-distance-top:0;mso-wrap-distance-right:9pt;mso-wrap-distance-bottom:0;mso-position-horizontal:absolute;mso-position-horizontal-relative:text;mso-position-vertical:absolute;mso-position-vertical-relative:text;mso-width-percent:0;mso-height-percent:0;mso-width-relative:margin;mso-height-relative:margin;v-text-anchor:middle" o:gfxdata="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" fillcolor="white [3212]" strokecolor="white [3212]" strokeweight="2pt"/>
+                  </w:pict>
+                </mc:Fallback>
+              </mc:AlternateContent>
+            </w:r>
           </w:p>
           <w:p>
             <w:pPr>

</xml_diff>